<commit_message>
atualizando documento de configuracoes
</commit_message>
<xml_diff>
--- a/git config.docx
+++ b/git config.docx
@@ -1,6 +1,6 @@
 
 <file path=word/document.xml><?xml version="1.0" encoding="utf-8"?>
-<w:document xmlns:wpc="http://schemas.microsoft.com/office/word/2010/wordprocessingCanvas" xmlns:cx="http://schemas.microsoft.com/office/drawing/2014/chartex" xmlns:cx1="http://schemas.microsoft.com/office/drawing/2015/9/8/chartex" xmlns:cx2="http://schemas.microsoft.com/office/drawing/2015/10/21/chartex" xmlns:cx3="http://schemas.microsoft.com/office/drawing/2016/5/9/chartex" xmlns:cx4="http://schemas.microsoft.com/office/drawing/2016/5/10/chartex" xmlns:cx5="http://schemas.microsoft.com/office/drawing/2016/5/11/chartex" xmlns:cx6="http://schemas.microsoft.com/office/drawing/2016/5/12/chartex" xmlns:cx7="http://schemas.microsoft.com/office/drawing/2016/5/13/chartex" xmlns:cx8="http://schemas.microsoft.com/office/drawing/2016/5/14/chartex" xmlns:mc="http://schemas.openxmlformats.org/markup-compatibility/2006" xmlns:aink="http://schemas.microsoft.com/office/drawing/2016/ink" xmlns:am3d="http://schemas.microsoft.com/office/drawing/2017/model3d" xmlns:o="urn:schemas-microsoft-com:office:office" xmlns:r="http://schemas.openxmlformats.org/officeDocument/2006/relationships" xmlns:m="http://schemas.openxmlformats.org/officeDocument/2006/math" xmlns:v="urn:schemas-microsoft-com:vml" xmlns:wp14="http://schemas.microsoft.com/office/word/2010/wordprocessingDrawing" xmlns:wp="http://schemas.openxmlformats.org/drawingml/2006/wordprocessingDrawing" xmlns:w10="urn:schemas-microsoft-com:office:word" xmlns:w="http://schemas.openxmlformats.org/wordprocessingml/2006/main" xmlns:w14="http://schemas.microsoft.com/office/word/2010/wordml" xmlns:w15="http://schemas.microsoft.com/office/word/2012/wordml" xmlns:w16cex="http://schemas.microsoft.com/office/word/2018/wordml/cex" xmlns:w16cid="http://schemas.microsoft.com/office/word/2016/wordml/cid" xmlns:w16="http://schemas.microsoft.com/office/word/2018/wordml" xmlns:w16sdtdh="http://schemas.microsoft.com/office/word/2020/wordml/sdtdatahash" xmlns:w16se="http://schemas.microsoft.com/office/word/2015/wordml/symex" xmlns:wpg="http://schemas.microsoft.com/office/word/2010/wordprocessingGroup" xmlns:wpi="http://schemas.microsoft.com/office/word/2010/wordprocessingInk" xmlns:wne="http://schemas.microsoft.com/office/word/2006/wordml" xmlns:wps="http://schemas.microsoft.com/office/word/2010/wordprocessingShape" mc:Ignorable="w14 w15 w16se w16cid w16 w16cex w16sdtdh wp14">
+<w:document xmlns:wpc="http://schemas.microsoft.com/office/word/2010/wordprocessingCanvas" xmlns:cx="http://schemas.microsoft.com/office/drawing/2014/chartex" xmlns:mc="http://schemas.openxmlformats.org/markup-compatibility/2006" xmlns:o="urn:schemas-microsoft-com:office:office" xmlns:r="http://schemas.openxmlformats.org/officeDocument/2006/relationships" xmlns:m="http://schemas.openxmlformats.org/officeDocument/2006/math" xmlns:v="urn:schemas-microsoft-com:vml" xmlns:wp14="http://schemas.microsoft.com/office/word/2010/wordprocessingDrawing" xmlns:wp="http://schemas.openxmlformats.org/drawingml/2006/wordprocessingDrawing" xmlns:w10="urn:schemas-microsoft-com:office:word" xmlns:w="http://schemas.openxmlformats.org/wordprocessingml/2006/main" xmlns:w14="http://schemas.microsoft.com/office/word/2010/wordml" xmlns:w15="http://schemas.microsoft.com/office/word/2012/wordml" xmlns:w16se="http://schemas.microsoft.com/office/word/2015/wordml/symex" xmlns:wpg="http://schemas.microsoft.com/office/word/2010/wordprocessingGroup" xmlns:wpi="http://schemas.microsoft.com/office/word/2010/wordprocessingInk" xmlns:wne="http://schemas.microsoft.com/office/word/2006/wordml" xmlns:wps="http://schemas.microsoft.com/office/word/2010/wordprocessingShape" mc:Ignorable="w14 w15 w16se wp14">
   <w:body>
     <w:p>
       <w:proofErr w:type="spellStart"/>
@@ -17,13 +17,18 @@
       </w:r>
       <w:proofErr w:type="spellEnd"/>
       <w:r>
-        <w:t xml:space="preserve"> root  </w:t>
+        <w:t xml:space="preserve"> </w:t>
+      </w:r>
+      <w:proofErr w:type="gramStart"/>
+      <w:r>
+        <w:t xml:space="preserve">root  </w:t>
       </w:r>
       <w:proofErr w:type="spellStart"/>
       <w:r>
         <w:t>sudo</w:t>
       </w:r>
       <w:proofErr w:type="spellEnd"/>
+      <w:proofErr w:type="gramEnd"/>
       <w:r>
         <w:t xml:space="preserve"> -i</w:t>
       </w:r>
@@ -48,6 +53,7 @@
         </w:rPr>
       </w:pPr>
       <w:proofErr w:type="spellStart"/>
+      <w:proofErr w:type="gramStart"/>
       <w:r>
         <w:rPr>
           <w:rFonts w:ascii="Courier" w:hAnsi="Courier"/>
@@ -58,6 +64,7 @@
         <w:t>service</w:t>
       </w:r>
       <w:proofErr w:type="spellEnd"/>
+      <w:proofErr w:type="gramEnd"/>
       <w:r>
         <w:rPr>
           <w:rFonts w:ascii="Courier" w:hAnsi="Courier"/>
@@ -117,6 +124,7 @@
         </w:rPr>
       </w:pPr>
       <w:proofErr w:type="spellStart"/>
+      <w:proofErr w:type="gramStart"/>
       <w:r>
         <w:rPr>
           <w:rFonts w:ascii="Courier" w:eastAsia="Times New Roman" w:hAnsi="Courier" w:cs="Courier New"/>
@@ -138,6 +146,7 @@
         <w:t>udo</w:t>
       </w:r>
       <w:proofErr w:type="spellEnd"/>
+      <w:proofErr w:type="gramEnd"/>
       <w:r>
         <w:rPr>
           <w:rFonts w:ascii="Courier" w:eastAsia="Times New Roman" w:hAnsi="Courier" w:cs="Courier New"/>
@@ -223,6 +232,7 @@
         </w:rPr>
       </w:pPr>
       <w:proofErr w:type="spellStart"/>
+      <w:proofErr w:type="gramStart"/>
       <w:r>
         <w:rPr>
           <w:rFonts w:ascii="Courier" w:hAnsi="Courier"/>
@@ -233,6 +243,7 @@
         <w:t>sudo</w:t>
       </w:r>
       <w:proofErr w:type="spellEnd"/>
+      <w:proofErr w:type="gramEnd"/>
       <w:r>
         <w:rPr>
           <w:rFonts w:ascii="Courier" w:hAnsi="Courier"/>
@@ -260,25 +271,7 @@
           <w:sz w:val="21"/>
           <w:szCs w:val="21"/>
         </w:rPr>
-        <w:t xml:space="preserve"> stop</w:t>
-      </w:r>
-      <w:r>
-        <w:rPr>
-          <w:rFonts w:ascii="Courier" w:hAnsi="Courier"/>
-          <w:color w:val="666666"/>
-          <w:sz w:val="21"/>
-          <w:szCs w:val="21"/>
-        </w:rPr>
-        <w:t xml:space="preserve"> </w:t>
-      </w:r>
-      <w:r>
-        <w:rPr>
-          <w:rFonts w:ascii="Courier" w:hAnsi="Courier"/>
-          <w:color w:val="666666"/>
-          <w:sz w:val="21"/>
-          <w:szCs w:val="21"/>
-        </w:rPr>
-        <w:t>&lt;</w:t>
+        <w:t xml:space="preserve"> stop &lt;</w:t>
       </w:r>
       <w:proofErr w:type="spellStart"/>
       <w:r>
@@ -321,6 +314,7 @@
         </w:rPr>
       </w:pPr>
       <w:proofErr w:type="spellStart"/>
+      <w:proofErr w:type="gramStart"/>
       <w:r>
         <w:rPr>
           <w:rFonts w:ascii="Courier" w:hAnsi="Courier"/>
@@ -331,6 +325,7 @@
         <w:t>sudo</w:t>
       </w:r>
       <w:proofErr w:type="spellEnd"/>
+      <w:proofErr w:type="gramEnd"/>
       <w:r>
         <w:rPr>
           <w:rFonts w:ascii="Courier" w:hAnsi="Courier"/>
@@ -421,6 +416,7 @@
         </w:rPr>
       </w:pPr>
       <w:proofErr w:type="spellStart"/>
+      <w:proofErr w:type="gramStart"/>
       <w:r>
         <w:rPr>
           <w:rFonts w:ascii="Courier" w:hAnsi="Courier"/>
@@ -431,6 +427,7 @@
         <w:t>sudo</w:t>
       </w:r>
       <w:proofErr w:type="spellEnd"/>
+      <w:proofErr w:type="gramEnd"/>
       <w:r>
         <w:rPr>
           <w:rFonts w:ascii="Courier" w:hAnsi="Courier"/>
@@ -481,25 +478,18 @@
         </w:rPr>
       </w:pPr>
       <w:proofErr w:type="spellStart"/>
-      <w:r>
-        <w:rPr>
-          <w:rFonts w:ascii="Courier" w:hAnsi="Courier"/>
-          <w:color w:val="666666"/>
-          <w:sz w:val="21"/>
-          <w:szCs w:val="21"/>
-        </w:rPr>
-        <w:t>s</w:t>
-      </w:r>
-      <w:r>
-        <w:rPr>
-          <w:rFonts w:ascii="Courier" w:hAnsi="Courier"/>
-          <w:color w:val="666666"/>
-          <w:sz w:val="21"/>
-          <w:szCs w:val="21"/>
-        </w:rPr>
-        <w:t>udo</w:t>
-      </w:r>
-      <w:proofErr w:type="spellEnd"/>
+      <w:proofErr w:type="gramStart"/>
+      <w:r>
+        <w:rPr>
+          <w:rFonts w:ascii="Courier" w:hAnsi="Courier"/>
+          <w:color w:val="666666"/>
+          <w:sz w:val="21"/>
+          <w:szCs w:val="21"/>
+        </w:rPr>
+        <w:t>sudo</w:t>
+      </w:r>
+      <w:proofErr w:type="spellEnd"/>
+      <w:proofErr w:type="gramEnd"/>
       <w:r>
         <w:rPr>
           <w:rFonts w:ascii="Courier" w:hAnsi="Courier"/>
@@ -571,6 +561,7 @@
         </w:rPr>
       </w:pPr>
       <w:proofErr w:type="spellStart"/>
+      <w:proofErr w:type="gramStart"/>
       <w:r>
         <w:rPr>
           <w:rFonts w:ascii="Courier" w:hAnsi="Courier"/>
@@ -583,6 +574,7 @@
         <w:t>sudo</w:t>
       </w:r>
       <w:proofErr w:type="spellEnd"/>
+      <w:proofErr w:type="gramEnd"/>
       <w:r>
         <w:rPr>
           <w:rFonts w:ascii="Courier" w:hAnsi="Courier"/>
@@ -642,29 +634,16 @@
         </w:rPr>
         <w:t xml:space="preserve"> </w:t>
       </w:r>
-      <w:proofErr w:type="spellStart"/>
-      <w:r>
-        <w:rPr>
-          <w:rFonts w:ascii="Courier" w:hAnsi="Courier"/>
-          <w:b/>
-          <w:bCs/>
-          <w:color w:val="FF0000"/>
-          <w:sz w:val="21"/>
-          <w:szCs w:val="21"/>
-        </w:rPr>
-        <w:t>restart</w:t>
-      </w:r>
-      <w:proofErr w:type="spellEnd"/>
-      <w:r>
-        <w:rPr>
-          <w:rFonts w:ascii="Courier" w:hAnsi="Courier"/>
-          <w:b/>
-          <w:bCs/>
-          <w:color w:val="FF0000"/>
-          <w:sz w:val="21"/>
-          <w:szCs w:val="21"/>
-        </w:rPr>
-        <w:t xml:space="preserve"> (</w:t>
+      <w:r>
+        <w:rPr>
+          <w:rFonts w:ascii="Courier" w:hAnsi="Courier"/>
+          <w:b/>
+          <w:bCs/>
+          <w:color w:val="FF0000"/>
+          <w:sz w:val="21"/>
+          <w:szCs w:val="21"/>
+        </w:rPr>
+        <w:t>start (</w:t>
       </w:r>
       <w:proofErr w:type="spellStart"/>
       <w:r>
@@ -766,114 +745,261 @@
     <w:p>
       <w:pPr>
         <w:pStyle w:val="Pr-formataoHTML"/>
-        <w:shd w:val="clear" w:color="auto" w:fill="232323"/>
-        <w:rPr>
-          <w:color w:val="E6E1DC"/>
-          <w:spacing w:val="2"/>
-          <w:sz w:val="27"/>
-          <w:szCs w:val="27"/>
+        <w:pBdr>
+          <w:top w:val="single" w:sz="6" w:space="15" w:color="EAEAEA"/>
+          <w:left w:val="single" w:sz="6" w:space="15" w:color="EAEAEA"/>
+          <w:bottom w:val="single" w:sz="6" w:space="15" w:color="EAEAEA"/>
+          <w:right w:val="single" w:sz="6" w:space="15" w:color="EAEAEA"/>
+        </w:pBdr>
+        <w:shd w:val="clear" w:color="auto" w:fill="FFFFFF"/>
+        <w:textAlignment w:val="baseline"/>
+        <w:rPr>
+          <w:rFonts w:ascii="Courier" w:hAnsi="Courier"/>
+          <w:b/>
+          <w:bCs/>
+          <w:color w:val="FF0000"/>
+          <w:sz w:val="21"/>
+          <w:szCs w:val="21"/>
         </w:rPr>
       </w:pPr>
-      <w:proofErr w:type="spellStart"/>
-      <w:r>
-        <w:rPr>
-          <w:color w:val="E6E1DC"/>
-          <w:spacing w:val="2"/>
-          <w:sz w:val="27"/>
-          <w:szCs w:val="27"/>
+      <w:bookmarkStart w:id="0" w:name="_GoBack"/>
+      <w:bookmarkEnd w:id="0"/>
+    </w:p>
+    <w:p>
+      <w:pPr>
+        <w:pStyle w:val="Pr-formataoHTML"/>
+        <w:pBdr>
+          <w:top w:val="single" w:sz="6" w:space="15" w:color="EAEAEA"/>
+          <w:left w:val="single" w:sz="6" w:space="15" w:color="EAEAEA"/>
+          <w:bottom w:val="single" w:sz="6" w:space="15" w:color="EAEAEA"/>
+          <w:right w:val="single" w:sz="6" w:space="15" w:color="EAEAEA"/>
+        </w:pBdr>
+        <w:shd w:val="clear" w:color="auto" w:fill="FFFFFF"/>
+        <w:textAlignment w:val="baseline"/>
+        <w:rPr>
+          <w:rFonts w:ascii="Courier" w:hAnsi="Courier"/>
+          <w:b/>
+          <w:bCs/>
+          <w:color w:val="FF0000"/>
+          <w:sz w:val="21"/>
+          <w:szCs w:val="21"/>
+        </w:rPr>
+      </w:pPr>
+      <w:proofErr w:type="spellStart"/>
+      <w:proofErr w:type="gramStart"/>
+      <w:r>
+        <w:rPr>
+          <w:rFonts w:ascii="Courier" w:hAnsi="Courier"/>
+          <w:b/>
+          <w:bCs/>
+          <w:color w:val="FF0000"/>
+          <w:sz w:val="21"/>
+          <w:szCs w:val="21"/>
+        </w:rPr>
+        <w:t>sudo</w:t>
+      </w:r>
+      <w:proofErr w:type="spellEnd"/>
+      <w:proofErr w:type="gramEnd"/>
+      <w:r>
+        <w:rPr>
+          <w:rFonts w:ascii="Courier" w:hAnsi="Courier"/>
+          <w:b/>
+          <w:bCs/>
+          <w:color w:val="FF0000"/>
+          <w:sz w:val="21"/>
+          <w:szCs w:val="21"/>
+        </w:rPr>
+        <w:t xml:space="preserve"> </w:t>
+      </w:r>
+      <w:proofErr w:type="spellStart"/>
+      <w:r>
+        <w:rPr>
+          <w:rFonts w:ascii="Courier" w:hAnsi="Courier"/>
+          <w:b/>
+          <w:bCs/>
+          <w:color w:val="FF0000"/>
+          <w:sz w:val="21"/>
+          <w:szCs w:val="21"/>
+        </w:rPr>
+        <w:t>service</w:t>
+      </w:r>
+      <w:proofErr w:type="spellEnd"/>
+      <w:r>
+        <w:rPr>
+          <w:rFonts w:ascii="Courier" w:hAnsi="Courier"/>
+          <w:b/>
+          <w:bCs/>
+          <w:color w:val="FF0000"/>
+          <w:sz w:val="21"/>
+          <w:szCs w:val="21"/>
+        </w:rPr>
+        <w:t xml:space="preserve"> </w:t>
+      </w:r>
+      <w:proofErr w:type="spellStart"/>
+      <w:r>
+        <w:rPr>
+          <w:rFonts w:ascii="Courier" w:hAnsi="Courier"/>
+          <w:b/>
+          <w:bCs/>
+          <w:color w:val="FF0000"/>
+          <w:sz w:val="21"/>
+          <w:szCs w:val="21"/>
         </w:rPr>
         <w:t>docker</w:t>
       </w:r>
       <w:proofErr w:type="spellEnd"/>
       <w:r>
         <w:rPr>
-          <w:color w:val="E6E1DC"/>
-          <w:spacing w:val="2"/>
-          <w:sz w:val="27"/>
-          <w:szCs w:val="27"/>
-        </w:rPr>
-        <w:t xml:space="preserve"> </w:t>
-      </w:r>
-      <w:proofErr w:type="spellStart"/>
-      <w:r>
-        <w:rPr>
-          <w:color w:val="E6E1DC"/>
-          <w:spacing w:val="2"/>
-          <w:sz w:val="27"/>
-          <w:szCs w:val="27"/>
-        </w:rPr>
-        <w:t>run</w:t>
-      </w:r>
-      <w:proofErr w:type="spellEnd"/>
-      <w:r>
-        <w:rPr>
-          <w:color w:val="E6E1DC"/>
-          <w:spacing w:val="2"/>
-          <w:sz w:val="27"/>
-          <w:szCs w:val="27"/>
-        </w:rPr>
-        <w:t xml:space="preserve"> -it --</w:t>
-      </w:r>
-      <w:proofErr w:type="spellStart"/>
-      <w:r>
-        <w:rPr>
-          <w:color w:val="E6E1DC"/>
-          <w:spacing w:val="2"/>
-          <w:sz w:val="27"/>
-          <w:szCs w:val="27"/>
-        </w:rPr>
-        <w:t>rm</w:t>
-      </w:r>
-      <w:proofErr w:type="spellEnd"/>
-      <w:r>
-        <w:rPr>
-          <w:color w:val="E6E1DC"/>
-          <w:spacing w:val="2"/>
-          <w:sz w:val="27"/>
-          <w:szCs w:val="27"/>
-        </w:rPr>
-        <w:t xml:space="preserve"> --</w:t>
-      </w:r>
-      <w:proofErr w:type="spellStart"/>
-      <w:r>
-        <w:rPr>
-          <w:color w:val="E6E1DC"/>
-          <w:spacing w:val="2"/>
-          <w:sz w:val="27"/>
-          <w:szCs w:val="27"/>
-        </w:rPr>
-        <w:t>name</w:t>
-      </w:r>
-      <w:proofErr w:type="spellEnd"/>
-      <w:r>
-        <w:rPr>
-          <w:color w:val="E6E1DC"/>
-          <w:spacing w:val="2"/>
-          <w:sz w:val="27"/>
-          <w:szCs w:val="27"/>
-        </w:rPr>
-        <w:t xml:space="preserve"> </w:t>
-      </w:r>
-      <w:proofErr w:type="spellStart"/>
-      <w:r>
-        <w:rPr>
-          <w:color w:val="E6E1DC"/>
-          <w:spacing w:val="2"/>
-          <w:sz w:val="27"/>
-          <w:szCs w:val="27"/>
-        </w:rPr>
-        <w:t>rabbitmq</w:t>
-      </w:r>
-      <w:proofErr w:type="spellEnd"/>
-      <w:r>
-        <w:rPr>
-          <w:color w:val="E6E1DC"/>
-          <w:spacing w:val="2"/>
-          <w:sz w:val="27"/>
-          <w:szCs w:val="27"/>
-        </w:rPr>
-        <w:t xml:space="preserve"> -p 5672:5672 -p 15672:15672 rabbitmq:3.10-management</w:t>
-      </w:r>
+          <w:rFonts w:ascii="Courier" w:hAnsi="Courier"/>
+          <w:b/>
+          <w:bCs/>
+          <w:color w:val="FF0000"/>
+          <w:sz w:val="21"/>
+          <w:szCs w:val="21"/>
+        </w:rPr>
+        <w:t xml:space="preserve"> </w:t>
+      </w:r>
+      <w:proofErr w:type="spellStart"/>
+      <w:r>
+        <w:rPr>
+          <w:rFonts w:ascii="Courier" w:hAnsi="Courier"/>
+          <w:b/>
+          <w:bCs/>
+          <w:color w:val="FF0000"/>
+          <w:sz w:val="21"/>
+          <w:szCs w:val="21"/>
+        </w:rPr>
+        <w:t>restart</w:t>
+      </w:r>
+      <w:proofErr w:type="spellEnd"/>
+      <w:r>
+        <w:rPr>
+          <w:rFonts w:ascii="Courier" w:hAnsi="Courier"/>
+          <w:b/>
+          <w:bCs/>
+          <w:color w:val="FF0000"/>
+          <w:sz w:val="21"/>
+          <w:szCs w:val="21"/>
+        </w:rPr>
+        <w:t xml:space="preserve"> (</w:t>
+      </w:r>
+      <w:proofErr w:type="spellStart"/>
+      <w:r>
+        <w:rPr>
+          <w:rFonts w:ascii="Courier" w:hAnsi="Courier"/>
+          <w:b/>
+          <w:bCs/>
+          <w:color w:val="FF0000"/>
+          <w:sz w:val="21"/>
+          <w:szCs w:val="21"/>
+        </w:rPr>
+        <w:t>systemctl</w:t>
+      </w:r>
+      <w:proofErr w:type="spellEnd"/>
+      <w:r>
+        <w:rPr>
+          <w:rFonts w:ascii="Courier" w:hAnsi="Courier"/>
+          <w:b/>
+          <w:bCs/>
+          <w:color w:val="FF0000"/>
+          <w:sz w:val="21"/>
+          <w:szCs w:val="21"/>
+        </w:rPr>
+        <w:t xml:space="preserve"> </w:t>
+      </w:r>
+      <w:proofErr w:type="spellStart"/>
+      <w:r>
+        <w:rPr>
+          <w:rFonts w:ascii="Courier" w:hAnsi="Courier"/>
+          <w:b/>
+          <w:bCs/>
+          <w:color w:val="FF0000"/>
+          <w:sz w:val="21"/>
+          <w:szCs w:val="21"/>
+        </w:rPr>
+        <w:t>not</w:t>
+      </w:r>
+      <w:proofErr w:type="spellEnd"/>
+      <w:r>
+        <w:rPr>
+          <w:rFonts w:ascii="Courier" w:hAnsi="Courier"/>
+          <w:b/>
+          <w:bCs/>
+          <w:color w:val="FF0000"/>
+          <w:sz w:val="21"/>
+          <w:szCs w:val="21"/>
+        </w:rPr>
+        <w:t xml:space="preserve"> </w:t>
+      </w:r>
+      <w:proofErr w:type="spellStart"/>
+      <w:r>
+        <w:rPr>
+          <w:rFonts w:ascii="Courier" w:hAnsi="Courier"/>
+          <w:b/>
+          <w:bCs/>
+          <w:color w:val="FF0000"/>
+          <w:sz w:val="21"/>
+          <w:szCs w:val="21"/>
+        </w:rPr>
+        <w:t>work</w:t>
+      </w:r>
+      <w:proofErr w:type="spellEnd"/>
+      <w:r>
+        <w:rPr>
+          <w:rFonts w:ascii="Courier" w:hAnsi="Courier"/>
+          <w:b/>
+          <w:bCs/>
+          <w:color w:val="FF0000"/>
+          <w:sz w:val="21"/>
+          <w:szCs w:val="21"/>
+        </w:rPr>
+        <w:t xml:space="preserve"> in </w:t>
+      </w:r>
+      <w:proofErr w:type="spellStart"/>
+      <w:r>
+        <w:rPr>
+          <w:rFonts w:ascii="Courier" w:hAnsi="Courier"/>
+          <w:b/>
+          <w:bCs/>
+          <w:color w:val="FF0000"/>
+          <w:sz w:val="21"/>
+          <w:szCs w:val="21"/>
+        </w:rPr>
+        <w:t>wsl</w:t>
+      </w:r>
+      <w:proofErr w:type="spellEnd"/>
+      <w:r>
+        <w:rPr>
+          <w:rFonts w:ascii="Courier" w:hAnsi="Courier"/>
+          <w:b/>
+          <w:bCs/>
+          <w:color w:val="FF0000"/>
+          <w:sz w:val="21"/>
+          <w:szCs w:val="21"/>
+        </w:rPr>
+        <w:t>)</w:t>
+      </w:r>
+    </w:p>
+    <w:p>
+      <w:pPr>
+        <w:pStyle w:val="Pr-formataoHTML"/>
+        <w:pBdr>
+          <w:top w:val="single" w:sz="6" w:space="15" w:color="EAEAEA"/>
+          <w:left w:val="single" w:sz="6" w:space="15" w:color="EAEAEA"/>
+          <w:bottom w:val="single" w:sz="6" w:space="15" w:color="EAEAEA"/>
+          <w:right w:val="single" w:sz="6" w:space="15" w:color="EAEAEA"/>
+        </w:pBdr>
+        <w:shd w:val="clear" w:color="auto" w:fill="FFFFFF"/>
+        <w:textAlignment w:val="baseline"/>
+        <w:rPr>
+          <w:rFonts w:ascii="Courier" w:hAnsi="Courier"/>
+          <w:b/>
+          <w:bCs/>
+          <w:color w:val="FF0000"/>
+          <w:sz w:val="21"/>
+          <w:szCs w:val="21"/>
+        </w:rPr>
+      </w:pPr>
     </w:p>
     <w:p>
       <w:pPr>
@@ -895,6 +1021,28 @@
         </w:rPr>
       </w:pPr>
       <w:proofErr w:type="spellStart"/>
+      <w:proofErr w:type="gramStart"/>
+      <w:r>
+        <w:rPr>
+          <w:rFonts w:ascii="Courier" w:hAnsi="Courier"/>
+          <w:color w:val="666666"/>
+          <w:sz w:val="21"/>
+          <w:szCs w:val="21"/>
+        </w:rPr>
+        <w:t>sudo</w:t>
+      </w:r>
+      <w:proofErr w:type="spellEnd"/>
+      <w:proofErr w:type="gramEnd"/>
+      <w:r>
+        <w:rPr>
+          <w:rFonts w:ascii="Courier" w:hAnsi="Courier"/>
+          <w:color w:val="666666"/>
+          <w:sz w:val="21"/>
+          <w:szCs w:val="21"/>
+        </w:rPr>
+        <w:t xml:space="preserve"> </w:t>
+      </w:r>
+      <w:proofErr w:type="spellStart"/>
       <w:r>
         <w:rPr>
           <w:rFonts w:ascii="Courier" w:hAnsi="Courier"/>
@@ -932,65 +1080,239 @@
           <w:sz w:val="21"/>
           <w:szCs w:val="21"/>
         </w:rPr>
+        <w:t xml:space="preserve"> -e 'ACCEPT_EULA=Y' -e 'SA_PASSWORD=senha@1234'  -v /</w:t>
+      </w:r>
+      <w:proofErr w:type="spellStart"/>
+      <w:r>
+        <w:rPr>
+          <w:rFonts w:ascii="Courier" w:hAnsi="Courier"/>
+          <w:color w:val="666666"/>
+          <w:sz w:val="21"/>
+          <w:szCs w:val="21"/>
+        </w:rPr>
+        <w:t>mnt</w:t>
+      </w:r>
+      <w:proofErr w:type="spellEnd"/>
+      <w:r>
+        <w:rPr>
+          <w:rFonts w:ascii="Courier" w:hAnsi="Courier"/>
+          <w:color w:val="666666"/>
+          <w:sz w:val="21"/>
+          <w:szCs w:val="21"/>
+        </w:rPr>
+        <w:t>/c/data:/var/</w:t>
+      </w:r>
+      <w:proofErr w:type="spellStart"/>
+      <w:r>
+        <w:rPr>
+          <w:rFonts w:ascii="Courier" w:hAnsi="Courier"/>
+          <w:color w:val="666666"/>
+          <w:sz w:val="21"/>
+          <w:szCs w:val="21"/>
+        </w:rPr>
+        <w:t>opt</w:t>
+      </w:r>
+      <w:proofErr w:type="spellEnd"/>
+      <w:r>
+        <w:rPr>
+          <w:rFonts w:ascii="Courier" w:hAnsi="Courier"/>
+          <w:color w:val="666666"/>
+          <w:sz w:val="21"/>
+          <w:szCs w:val="21"/>
+        </w:rPr>
+        <w:t>/</w:t>
+      </w:r>
+      <w:proofErr w:type="spellStart"/>
+      <w:r>
+        <w:rPr>
+          <w:rFonts w:ascii="Courier" w:hAnsi="Courier"/>
+          <w:color w:val="666666"/>
+          <w:sz w:val="21"/>
+          <w:szCs w:val="21"/>
+        </w:rPr>
+        <w:t>mssql</w:t>
+      </w:r>
+      <w:proofErr w:type="spellEnd"/>
+      <w:r>
+        <w:rPr>
+          <w:rFonts w:ascii="Courier" w:hAnsi="Courier"/>
+          <w:color w:val="666666"/>
+          <w:sz w:val="21"/>
+          <w:szCs w:val="21"/>
+        </w:rPr>
+        <w:t>/data -p 1433:1433 -d --</w:t>
+      </w:r>
+      <w:proofErr w:type="spellStart"/>
+      <w:r>
+        <w:rPr>
+          <w:rFonts w:ascii="Courier" w:hAnsi="Courier"/>
+          <w:color w:val="666666"/>
+          <w:sz w:val="21"/>
+          <w:szCs w:val="21"/>
+        </w:rPr>
+        <w:t>name</w:t>
+      </w:r>
+      <w:proofErr w:type="spellEnd"/>
+      <w:r>
+        <w:rPr>
+          <w:rFonts w:ascii="Courier" w:hAnsi="Courier"/>
+          <w:color w:val="666666"/>
+          <w:sz w:val="21"/>
+          <w:szCs w:val="21"/>
+        </w:rPr>
+        <w:t>=</w:t>
+      </w:r>
+      <w:proofErr w:type="spellStart"/>
+      <w:r>
+        <w:rPr>
+          <w:rFonts w:ascii="Courier" w:hAnsi="Courier"/>
+          <w:color w:val="666666"/>
+          <w:sz w:val="21"/>
+          <w:szCs w:val="21"/>
+        </w:rPr>
+        <w:t>sqlserver</w:t>
+      </w:r>
+      <w:proofErr w:type="spellEnd"/>
+      <w:r>
+        <w:rPr>
+          <w:rFonts w:ascii="Courier" w:hAnsi="Courier"/>
+          <w:color w:val="666666"/>
+          <w:sz w:val="21"/>
+          <w:szCs w:val="21"/>
+        </w:rPr>
+        <w:t xml:space="preserve"> mcr.microsoft.com/</w:t>
+      </w:r>
+      <w:proofErr w:type="spellStart"/>
+      <w:r>
+        <w:rPr>
+          <w:rFonts w:ascii="Courier" w:hAnsi="Courier"/>
+          <w:color w:val="666666"/>
+          <w:sz w:val="21"/>
+          <w:szCs w:val="21"/>
+        </w:rPr>
+        <w:t>mssql</w:t>
+      </w:r>
+      <w:proofErr w:type="spellEnd"/>
+      <w:r>
+        <w:rPr>
+          <w:rFonts w:ascii="Courier" w:hAnsi="Courier"/>
+          <w:color w:val="666666"/>
+          <w:sz w:val="21"/>
+          <w:szCs w:val="21"/>
+        </w:rPr>
+        <w:t>/server:2022-latest</w:t>
+      </w:r>
+    </w:p>
+    <w:p>
+      <w:pPr>
+        <w:pStyle w:val="Pr-formataoHTML"/>
+        <w:shd w:val="clear" w:color="auto" w:fill="232323"/>
+        <w:rPr>
+          <w:color w:val="E6E1DC"/>
+          <w:spacing w:val="2"/>
+          <w:sz w:val="27"/>
+          <w:szCs w:val="27"/>
+        </w:rPr>
+      </w:pPr>
+      <w:proofErr w:type="spellStart"/>
+      <w:proofErr w:type="gramStart"/>
+      <w:r>
+        <w:rPr>
+          <w:color w:val="E6E1DC"/>
+          <w:spacing w:val="2"/>
+          <w:sz w:val="27"/>
+          <w:szCs w:val="27"/>
+        </w:rPr>
+        <w:t>docker</w:t>
+      </w:r>
+      <w:proofErr w:type="spellEnd"/>
+      <w:proofErr w:type="gramEnd"/>
+      <w:r>
+        <w:rPr>
+          <w:color w:val="E6E1DC"/>
+          <w:spacing w:val="2"/>
+          <w:sz w:val="27"/>
+          <w:szCs w:val="27"/>
+        </w:rPr>
+        <w:t xml:space="preserve"> </w:t>
+      </w:r>
+      <w:proofErr w:type="spellStart"/>
+      <w:r>
+        <w:rPr>
+          <w:color w:val="E6E1DC"/>
+          <w:spacing w:val="2"/>
+          <w:sz w:val="27"/>
+          <w:szCs w:val="27"/>
+        </w:rPr>
+        <w:t>run</w:t>
+      </w:r>
+      <w:proofErr w:type="spellEnd"/>
+      <w:r>
+        <w:rPr>
+          <w:color w:val="E6E1DC"/>
+          <w:spacing w:val="2"/>
+          <w:sz w:val="27"/>
+          <w:szCs w:val="27"/>
+        </w:rPr>
         <w:t xml:space="preserve"> -it --</w:t>
       </w:r>
       <w:proofErr w:type="spellStart"/>
       <w:r>
         <w:rPr>
-          <w:rFonts w:ascii="Courier" w:hAnsi="Courier"/>
-          <w:color w:val="666666"/>
-          <w:sz w:val="21"/>
-          <w:szCs w:val="21"/>
+          <w:color w:val="E6E1DC"/>
+          <w:spacing w:val="2"/>
+          <w:sz w:val="27"/>
+          <w:szCs w:val="27"/>
         </w:rPr>
         <w:t>rm</w:t>
       </w:r>
       <w:proofErr w:type="spellEnd"/>
       <w:r>
         <w:rPr>
-          <w:rFonts w:ascii="Courier" w:hAnsi="Courier"/>
-          <w:color w:val="666666"/>
-          <w:sz w:val="21"/>
-          <w:szCs w:val="21"/>
+          <w:color w:val="E6E1DC"/>
+          <w:spacing w:val="2"/>
+          <w:sz w:val="27"/>
+          <w:szCs w:val="27"/>
         </w:rPr>
         <w:t xml:space="preserve"> --</w:t>
       </w:r>
       <w:proofErr w:type="spellStart"/>
       <w:r>
         <w:rPr>
-          <w:rFonts w:ascii="Courier" w:hAnsi="Courier"/>
-          <w:color w:val="666666"/>
-          <w:sz w:val="21"/>
-          <w:szCs w:val="21"/>
+          <w:color w:val="E6E1DC"/>
+          <w:spacing w:val="2"/>
+          <w:sz w:val="27"/>
+          <w:szCs w:val="27"/>
         </w:rPr>
         <w:t>name</w:t>
       </w:r>
       <w:proofErr w:type="spellEnd"/>
       <w:r>
         <w:rPr>
-          <w:rFonts w:ascii="Courier" w:hAnsi="Courier"/>
-          <w:color w:val="666666"/>
-          <w:sz w:val="21"/>
-          <w:szCs w:val="21"/>
-        </w:rPr>
-        <w:t xml:space="preserve"> </w:t>
-      </w:r>
-      <w:proofErr w:type="spellStart"/>
-      <w:r>
-        <w:rPr>
-          <w:rFonts w:ascii="Courier" w:hAnsi="Courier"/>
-          <w:color w:val="666666"/>
-          <w:sz w:val="21"/>
-          <w:szCs w:val="21"/>
+          <w:color w:val="E6E1DC"/>
+          <w:spacing w:val="2"/>
+          <w:sz w:val="27"/>
+          <w:szCs w:val="27"/>
+        </w:rPr>
+        <w:t xml:space="preserve"> </w:t>
+      </w:r>
+      <w:proofErr w:type="spellStart"/>
+      <w:r>
+        <w:rPr>
+          <w:color w:val="E6E1DC"/>
+          <w:spacing w:val="2"/>
+          <w:sz w:val="27"/>
+          <w:szCs w:val="27"/>
         </w:rPr>
         <w:t>rabbitmq</w:t>
       </w:r>
       <w:proofErr w:type="spellEnd"/>
       <w:r>
         <w:rPr>
-          <w:rFonts w:ascii="Courier" w:hAnsi="Courier"/>
-          <w:color w:val="666666"/>
-          <w:sz w:val="21"/>
-          <w:szCs w:val="21"/>
+          <w:color w:val="E6E1DC"/>
+          <w:spacing w:val="2"/>
+          <w:sz w:val="27"/>
+          <w:szCs w:val="27"/>
         </w:rPr>
         <w:t xml:space="preserve"> -p 5672:5672 -p 15672:15672 rabbitmq:3.10-management</w:t>
       </w:r>
@@ -1015,6 +1337,7 @@
         </w:rPr>
       </w:pPr>
       <w:proofErr w:type="spellStart"/>
+      <w:proofErr w:type="gramStart"/>
       <w:r>
         <w:rPr>
           <w:rFonts w:ascii="Courier" w:hAnsi="Courier"/>
@@ -1025,6 +1348,7 @@
         <w:t>docker</w:t>
       </w:r>
       <w:proofErr w:type="spellEnd"/>
+      <w:proofErr w:type="gramEnd"/>
       <w:r>
         <w:rPr>
           <w:rFonts w:ascii="Courier" w:hAnsi="Courier"/>
@@ -1043,6 +1367,66 @@
           <w:szCs w:val="21"/>
         </w:rPr>
         <w:t>run</w:t>
+      </w:r>
+      <w:proofErr w:type="spellEnd"/>
+      <w:r>
+        <w:rPr>
+          <w:rFonts w:ascii="Courier" w:hAnsi="Courier"/>
+          <w:color w:val="666666"/>
+          <w:sz w:val="21"/>
+          <w:szCs w:val="21"/>
+        </w:rPr>
+        <w:t xml:space="preserve"> -it --</w:t>
+      </w:r>
+      <w:proofErr w:type="spellStart"/>
+      <w:r>
+        <w:rPr>
+          <w:rFonts w:ascii="Courier" w:hAnsi="Courier"/>
+          <w:color w:val="666666"/>
+          <w:sz w:val="21"/>
+          <w:szCs w:val="21"/>
+        </w:rPr>
+        <w:t>rm</w:t>
+      </w:r>
+      <w:proofErr w:type="spellEnd"/>
+      <w:r>
+        <w:rPr>
+          <w:rFonts w:ascii="Courier" w:hAnsi="Courier"/>
+          <w:color w:val="666666"/>
+          <w:sz w:val="21"/>
+          <w:szCs w:val="21"/>
+        </w:rPr>
+        <w:t xml:space="preserve"> --</w:t>
+      </w:r>
+      <w:proofErr w:type="spellStart"/>
+      <w:r>
+        <w:rPr>
+          <w:rFonts w:ascii="Courier" w:hAnsi="Courier"/>
+          <w:color w:val="666666"/>
+          <w:sz w:val="21"/>
+          <w:szCs w:val="21"/>
+        </w:rPr>
+        <w:t>name</w:t>
+      </w:r>
+      <w:proofErr w:type="spellEnd"/>
+      <w:r>
+        <w:rPr>
+          <w:rFonts w:ascii="Courier" w:hAnsi="Courier"/>
+          <w:color w:val="666666"/>
+          <w:sz w:val="21"/>
+          <w:szCs w:val="21"/>
+        </w:rPr>
+        <w:t xml:space="preserve"> </w:t>
+      </w:r>
+      <w:proofErr w:type="spellStart"/>
+      <w:r>
+        <w:rPr>
+          <w:rFonts w:ascii="Courier" w:hAnsi="Courier"/>
+          <w:color w:val="666666"/>
+          <w:sz w:val="21"/>
+          <w:szCs w:val="21"/>
+        </w:rPr>
+        <w:t>rabbitmq</w:t>
       </w:r>
       <w:proofErr w:type="spellEnd"/>
       <w:r>
@@ -1056,60 +1440,89 @@
       </w:r>
     </w:p>
     <w:p>
-      <w:r>
-        <w:fldChar w:fldCharType="begin"/>
-      </w:r>
-      <w:r>
-        <w:instrText xml:space="preserve"> LISTNUM </w:instrText>
-      </w:r>
-      <w:r>
-        <w:fldChar w:fldCharType="end"/>
-      </w:r>
-      <w:r>
-        <w:t>https://gist.github.com/Klerith/0acf18bbece7923bcac55edb71b03c2b</w:t>
+      <w:pPr>
+        <w:pStyle w:val="Pr-formataoHTML"/>
+        <w:pBdr>
+          <w:top w:val="single" w:sz="6" w:space="15" w:color="EAEAEA"/>
+          <w:left w:val="single" w:sz="6" w:space="15" w:color="EAEAEA"/>
+          <w:bottom w:val="single" w:sz="6" w:space="15" w:color="EAEAEA"/>
+          <w:right w:val="single" w:sz="6" w:space="15" w:color="EAEAEA"/>
+        </w:pBdr>
+        <w:shd w:val="clear" w:color="auto" w:fill="FFFFFF"/>
+        <w:spacing w:after="300"/>
+        <w:textAlignment w:val="baseline"/>
+        <w:rPr>
+          <w:rFonts w:ascii="Courier" w:hAnsi="Courier"/>
+          <w:color w:val="666666"/>
+          <w:sz w:val="21"/>
+          <w:szCs w:val="21"/>
+        </w:rPr>
+      </w:pPr>
+      <w:proofErr w:type="spellStart"/>
+      <w:proofErr w:type="gramStart"/>
+      <w:r>
+        <w:rPr>
+          <w:rFonts w:ascii="Courier" w:hAnsi="Courier"/>
+          <w:color w:val="666666"/>
+          <w:sz w:val="21"/>
+          <w:szCs w:val="21"/>
+        </w:rPr>
+        <w:t>docker</w:t>
+      </w:r>
+      <w:proofErr w:type="spellEnd"/>
+      <w:proofErr w:type="gramEnd"/>
+      <w:r>
+        <w:rPr>
+          <w:rFonts w:ascii="Courier" w:hAnsi="Courier"/>
+          <w:color w:val="666666"/>
+          <w:sz w:val="21"/>
+          <w:szCs w:val="21"/>
+        </w:rPr>
+        <w:t xml:space="preserve"> </w:t>
+      </w:r>
+      <w:proofErr w:type="spellStart"/>
+      <w:r>
+        <w:rPr>
+          <w:rFonts w:ascii="Courier" w:hAnsi="Courier"/>
+          <w:color w:val="666666"/>
+          <w:sz w:val="21"/>
+          <w:szCs w:val="21"/>
+        </w:rPr>
+        <w:t>run</w:t>
+      </w:r>
+      <w:proofErr w:type="spellEnd"/>
+      <w:r>
+        <w:rPr>
+          <w:rFonts w:ascii="Courier" w:hAnsi="Courier"/>
+          <w:color w:val="666666"/>
+          <w:sz w:val="21"/>
+          <w:szCs w:val="21"/>
+        </w:rPr>
+        <w:t xml:space="preserve"> -p 5672:5672 -p 15672:15672 rabbitmq:3.10-management</w:t>
       </w:r>
     </w:p>
     <w:p>
-      <w:proofErr w:type="spellStart"/>
-      <w:r>
-        <w:t>git</w:t>
-      </w:r>
-      <w:proofErr w:type="spellEnd"/>
-      <w:r>
-        <w:t xml:space="preserve"> </w:t>
-      </w:r>
-      <w:proofErr w:type="spellStart"/>
-      <w:r>
-        <w:t>config</w:t>
-      </w:r>
-      <w:proofErr w:type="spellEnd"/>
-      <w:r>
-        <w:t xml:space="preserve">  --global user</w:t>
-      </w:r>
-      <w:r>
-        <w:t>.</w:t>
-      </w:r>
-      <w:r>
-        <w:t xml:space="preserve">name  </w:t>
-      </w:r>
-      <w:r>
-        <w:t>“&lt;</w:t>
-      </w:r>
-      <w:proofErr w:type="spellStart"/>
-      <w:r>
-        <w:t>user</w:t>
-      </w:r>
-      <w:proofErr w:type="spellEnd"/>
-      <w:r>
-        <w:t>&gt;”</w:t>
+      <w:r>
+        <w:fldChar w:fldCharType="begin"/>
+      </w:r>
+      <w:r>
+        <w:instrText xml:space="preserve"> LISTNUM </w:instrText>
+      </w:r>
+      <w:r>
+        <w:fldChar w:fldCharType="end"/>
+      </w:r>
+      <w:r>
+        <w:t>https://gist.github.com/Klerith/0acf18bbece7923bcac55edb71b03c2b</w:t>
       </w:r>
     </w:p>
     <w:p>
       <w:proofErr w:type="spellStart"/>
+      <w:proofErr w:type="gramStart"/>
       <w:r>
         <w:t>git</w:t>
       </w:r>
       <w:proofErr w:type="spellEnd"/>
+      <w:proofErr w:type="gramEnd"/>
       <w:r>
         <w:t xml:space="preserve"> </w:t>
       </w:r>
@@ -1119,46 +1532,34 @@
       </w:r>
       <w:proofErr w:type="spellEnd"/>
       <w:r>
-        <w:t xml:space="preserve"> --global </w:t>
+        <w:t xml:space="preserve">  --global user</w:t>
+      </w:r>
+      <w:r>
+        <w:t>.</w:t>
+      </w:r>
+      <w:r>
+        <w:t xml:space="preserve">name  </w:t>
+      </w:r>
+      <w:r>
+        <w:t>“&lt;</w:t>
       </w:r>
       <w:proofErr w:type="spellStart"/>
       <w:r>
         <w:t>user</w:t>
       </w:r>
-      <w:r>
-        <w:t>.</w:t>
-      </w:r>
-      <w:r>
-        <w:t>email</w:t>
-      </w:r>
-      <w:proofErr w:type="spellEnd"/>
-      <w:r>
-        <w:t xml:space="preserve"> </w:t>
-      </w:r>
-      <w:r>
-        <w:t>“</w:t>
-      </w:r>
-      <w:r>
-        <w:t>&lt;</w:t>
-      </w:r>
-      <w:proofErr w:type="spellStart"/>
-      <w:r>
-        <w:t>email</w:t>
-      </w:r>
-      <w:proofErr w:type="spellEnd"/>
-      <w:r>
-        <w:t>&gt;</w:t>
-      </w:r>
-      <w:r>
-        <w:t>”</w:t>
+      <w:proofErr w:type="spellEnd"/>
+      <w:r>
+        <w:t>&gt;”</w:t>
       </w:r>
     </w:p>
     <w:p>
       <w:proofErr w:type="spellStart"/>
+      <w:proofErr w:type="gramStart"/>
       <w:r>
         <w:t>git</w:t>
       </w:r>
       <w:proofErr w:type="spellEnd"/>
+      <w:proofErr w:type="gramEnd"/>
       <w:r>
         <w:t xml:space="preserve"> </w:t>
       </w:r>
@@ -1168,92 +1569,99 @@
       </w:r>
       <w:proofErr w:type="spellEnd"/>
       <w:r>
-        <w:t xml:space="preserve"> –global -e   (Abre configuração no VIM para edição)</w:t>
+        <w:t xml:space="preserve"> --global </w:t>
+      </w:r>
+      <w:proofErr w:type="spellStart"/>
+      <w:r>
+        <w:t>user</w:t>
+      </w:r>
+      <w:r>
+        <w:t>.</w:t>
+      </w:r>
+      <w:r>
+        <w:t>email</w:t>
+      </w:r>
+      <w:proofErr w:type="spellEnd"/>
+      <w:r>
+        <w:t xml:space="preserve"> </w:t>
+      </w:r>
+      <w:r>
+        <w:t>“</w:t>
+      </w:r>
+      <w:r>
+        <w:t>&lt;</w:t>
+      </w:r>
+      <w:proofErr w:type="spellStart"/>
+      <w:r>
+        <w:t>email</w:t>
+      </w:r>
+      <w:proofErr w:type="spellEnd"/>
+      <w:r>
+        <w:t>&gt;</w:t>
+      </w:r>
+      <w:r>
+        <w:t>”</w:t>
       </w:r>
     </w:p>
     <w:p>
       <w:proofErr w:type="spellStart"/>
+      <w:proofErr w:type="gramStart"/>
       <w:r>
         <w:t>git</w:t>
       </w:r>
       <w:proofErr w:type="spellEnd"/>
-      <w:r>
-        <w:t xml:space="preserve"> </w:t>
-      </w:r>
-      <w:proofErr w:type="spellStart"/>
-      <w:r>
-        <w:t>confi</w:t>
-      </w:r>
-      <w:r>
-        <w:t>g</w:t>
-      </w:r>
-      <w:proofErr w:type="spellEnd"/>
-      <w:r>
-        <w:t xml:space="preserve"> –global </w:t>
-      </w:r>
-      <w:proofErr w:type="spellStart"/>
-      <w:r>
-        <w:t>init.defaultBranch</w:t>
-      </w:r>
-      <w:proofErr w:type="spellEnd"/>
-      <w:r>
-        <w:t xml:space="preserve"> </w:t>
-      </w:r>
-      <w:proofErr w:type="spellStart"/>
-      <w:r>
-        <w:t>main</w:t>
-      </w:r>
-      <w:proofErr w:type="spellEnd"/>
+      <w:proofErr w:type="gramEnd"/>
+      <w:r>
+        <w:t xml:space="preserve"> </w:t>
+      </w:r>
+      <w:proofErr w:type="spellStart"/>
+      <w:r>
+        <w:t>config</w:t>
+      </w:r>
+      <w:proofErr w:type="spellEnd"/>
+      <w:r>
+        <w:t xml:space="preserve"> –global -e   (Abre configuração no VIM para edição)</w:t>
+      </w:r>
     </w:p>
     <w:p>
       <w:proofErr w:type="spellStart"/>
-      <w:r>
-        <w:rPr>
-          <w:b/>
-          <w:bCs/>
-          <w:color w:val="FF0000"/>
-        </w:rPr>
+      <w:proofErr w:type="gramStart"/>
+      <w:r>
         <w:t>git</w:t>
       </w:r>
       <w:proofErr w:type="spellEnd"/>
-      <w:r>
-        <w:rPr>
-          <w:b/>
-          <w:bCs/>
-          <w:color w:val="FF0000"/>
-        </w:rPr>
-        <w:t xml:space="preserve"> </w:t>
-      </w:r>
-      <w:proofErr w:type="spellStart"/>
-      <w:r>
-        <w:rPr>
-          <w:b/>
-          <w:bCs/>
-          <w:color w:val="FF0000"/>
-        </w:rPr>
-        <w:t>branch</w:t>
-      </w:r>
-      <w:proofErr w:type="spellEnd"/>
-      <w:r>
-        <w:rPr>
-          <w:color w:val="FF0000"/>
-        </w:rPr>
-        <w:t xml:space="preserve"> </w:t>
-      </w:r>
-      <w:r>
-        <w:t>-m &lt;</w:t>
-      </w:r>
-      <w:proofErr w:type="spellStart"/>
-      <w:r>
-        <w:t>name</w:t>
-      </w:r>
-      <w:proofErr w:type="spellEnd"/>
-      <w:r>
-        <w:t>&gt;</w:t>
-      </w:r>
+      <w:proofErr w:type="gramEnd"/>
+      <w:r>
+        <w:t xml:space="preserve"> </w:t>
+      </w:r>
+      <w:proofErr w:type="spellStart"/>
+      <w:r>
+        <w:t>confi</w:t>
+      </w:r>
+      <w:r>
+        <w:t>g</w:t>
+      </w:r>
+      <w:proofErr w:type="spellEnd"/>
+      <w:r>
+        <w:t xml:space="preserve"> –global </w:t>
+      </w:r>
+      <w:proofErr w:type="spellStart"/>
+      <w:r>
+        <w:t>init.defaultBranch</w:t>
+      </w:r>
+      <w:proofErr w:type="spellEnd"/>
+      <w:r>
+        <w:t xml:space="preserve"> </w:t>
+      </w:r>
+      <w:proofErr w:type="spellStart"/>
+      <w:r>
+        <w:t>main</w:t>
+      </w:r>
+      <w:proofErr w:type="spellEnd"/>
     </w:p>
     <w:p>
       <w:proofErr w:type="spellStart"/>
+      <w:proofErr w:type="gramStart"/>
       <w:r>
         <w:rPr>
           <w:b/>
@@ -1263,70 +1671,46 @@
         <w:t>git</w:t>
       </w:r>
       <w:proofErr w:type="spellEnd"/>
-      <w:r>
-        <w:rPr>
-          <w:b/>
-          <w:bCs/>
-          <w:color w:val="FF0000"/>
-        </w:rPr>
-        <w:t xml:space="preserve"> reset</w:t>
-      </w:r>
-      <w:r>
-        <w:rPr>
-          <w:color w:val="FF0000"/>
-        </w:rPr>
-        <w:t xml:space="preserve"> </w:t>
-      </w:r>
-      <w:r>
-        <w:t>&lt;</w:t>
-      </w:r>
-      <w:r>
-        <w:t>caminho/</w:t>
-      </w:r>
-      <w:proofErr w:type="spellStart"/>
-      <w:r>
-        <w:t>no</w:t>
-      </w:r>
-      <w:r>
-        <w:t>md</w:t>
-      </w:r>
-      <w:r>
-        <w:t>me_arquivo</w:t>
-      </w:r>
-      <w:proofErr w:type="spellEnd"/>
-      <w:r>
-        <w:t xml:space="preserve">&gt;      </w:t>
-      </w:r>
-      <w:proofErr w:type="spellStart"/>
-      <w:r>
-        <w:t>git</w:t>
-      </w:r>
-      <w:proofErr w:type="spellEnd"/>
-      <w:r>
-        <w:t xml:space="preserve"> reset index.html</w:t>
-      </w:r>
-      <w:r>
-        <w:t xml:space="preserve">  </w:t>
-      </w:r>
-      <w:r>
-        <w:t xml:space="preserve">Remove </w:t>
-      </w:r>
-      <w:proofErr w:type="spellStart"/>
-      <w:r>
-        <w:t>from</w:t>
-      </w:r>
-      <w:proofErr w:type="spellEnd"/>
-      <w:r>
-        <w:t xml:space="preserve"> </w:t>
-      </w:r>
-      <w:proofErr w:type="spellStart"/>
-      <w:r>
-        <w:t>stage</w:t>
-      </w:r>
-      <w:proofErr w:type="spellEnd"/>
+      <w:proofErr w:type="gramEnd"/>
+      <w:r>
+        <w:rPr>
+          <w:b/>
+          <w:bCs/>
+          <w:color w:val="FF0000"/>
+        </w:rPr>
+        <w:t xml:space="preserve"> </w:t>
+      </w:r>
+      <w:proofErr w:type="spellStart"/>
+      <w:r>
+        <w:rPr>
+          <w:b/>
+          <w:bCs/>
+          <w:color w:val="FF0000"/>
+        </w:rPr>
+        <w:t>branch</w:t>
+      </w:r>
+      <w:proofErr w:type="spellEnd"/>
+      <w:r>
+        <w:rPr>
+          <w:color w:val="FF0000"/>
+        </w:rPr>
+        <w:t xml:space="preserve"> </w:t>
+      </w:r>
+      <w:r>
+        <w:t>-m &lt;</w:t>
+      </w:r>
+      <w:proofErr w:type="spellStart"/>
+      <w:r>
+        <w:t>name</w:t>
+      </w:r>
+      <w:proofErr w:type="spellEnd"/>
+      <w:r>
+        <w:t>&gt;</w:t>
+      </w:r>
     </w:p>
     <w:p>
       <w:proofErr w:type="spellStart"/>
+      <w:proofErr w:type="gramStart"/>
       <w:r>
         <w:rPr>
           <w:b/>
@@ -1336,34 +1720,69 @@
         <w:t>git</w:t>
       </w:r>
       <w:proofErr w:type="spellEnd"/>
-      <w:r>
-        <w:rPr>
-          <w:b/>
-          <w:bCs/>
-          <w:color w:val="FF0000"/>
-        </w:rPr>
-        <w:t xml:space="preserve"> checkout</w:t>
-      </w:r>
-      <w:r>
-        <w:rPr>
-          <w:color w:val="FF0000"/>
-        </w:rPr>
-        <w:t xml:space="preserve"> </w:t>
-      </w:r>
-      <w:r>
-        <w:t xml:space="preserve">-- .    (retorna o código para o último </w:t>
-      </w:r>
-      <w:proofErr w:type="spellStart"/>
-      <w:r>
-        <w:t>commit</w:t>
-      </w:r>
-      <w:proofErr w:type="spellEnd"/>
-      <w:r>
-        <w:t>)</w:t>
-      </w:r>
+      <w:proofErr w:type="gramEnd"/>
+      <w:r>
+        <w:rPr>
+          <w:b/>
+          <w:bCs/>
+          <w:color w:val="FF0000"/>
+        </w:rPr>
+        <w:t xml:space="preserve"> reset</w:t>
+      </w:r>
+      <w:r>
+        <w:rPr>
+          <w:color w:val="FF0000"/>
+        </w:rPr>
+        <w:t xml:space="preserve"> </w:t>
+      </w:r>
+      <w:r>
+        <w:t>&lt;</w:t>
+      </w:r>
+      <w:r>
+        <w:t>caminho/</w:t>
+      </w:r>
+      <w:proofErr w:type="spellStart"/>
+      <w:r>
+        <w:t>no</w:t>
+      </w:r>
+      <w:r>
+        <w:t>md</w:t>
+      </w:r>
+      <w:r>
+        <w:t>me_arquivo</w:t>
+      </w:r>
+      <w:proofErr w:type="spellEnd"/>
+      <w:r>
+        <w:t xml:space="preserve">&gt;      </w:t>
+      </w:r>
+      <w:proofErr w:type="spellStart"/>
+      <w:r>
+        <w:t>git</w:t>
+      </w:r>
+      <w:proofErr w:type="spellEnd"/>
+      <w:r>
+        <w:t xml:space="preserve"> reset index.html</w:t>
+      </w:r>
+      <w:r>
+        <w:t xml:space="preserve">  Remove </w:t>
+      </w:r>
+      <w:proofErr w:type="spellStart"/>
+      <w:r>
+        <w:t>from</w:t>
+      </w:r>
+      <w:proofErr w:type="spellEnd"/>
+      <w:r>
+        <w:t xml:space="preserve"> </w:t>
+      </w:r>
+      <w:proofErr w:type="spellStart"/>
+      <w:r>
+        <w:t>stage</w:t>
+      </w:r>
+      <w:proofErr w:type="spellEnd"/>
     </w:p>
     <w:p>
       <w:proofErr w:type="spellStart"/>
+      <w:proofErr w:type="gramStart"/>
       <w:r>
         <w:rPr>
           <w:b/>
@@ -1373,6 +1792,64 @@
         <w:t>git</w:t>
       </w:r>
       <w:proofErr w:type="spellEnd"/>
+      <w:proofErr w:type="gramEnd"/>
+      <w:r>
+        <w:rPr>
+          <w:b/>
+          <w:bCs/>
+          <w:color w:val="FF0000"/>
+        </w:rPr>
+        <w:t xml:space="preserve"> </w:t>
+      </w:r>
+      <w:proofErr w:type="spellStart"/>
+      <w:r>
+        <w:rPr>
+          <w:b/>
+          <w:bCs/>
+          <w:color w:val="FF0000"/>
+        </w:rPr>
+        <w:t>checkout</w:t>
+      </w:r>
+      <w:proofErr w:type="spellEnd"/>
+      <w:r>
+        <w:rPr>
+          <w:color w:val="FF0000"/>
+        </w:rPr>
+        <w:t xml:space="preserve"> </w:t>
+      </w:r>
+      <w:r>
+        <w:t>-- .    (</w:t>
+      </w:r>
+      <w:proofErr w:type="gramStart"/>
+      <w:r>
+        <w:t>retorna</w:t>
+      </w:r>
+      <w:proofErr w:type="gramEnd"/>
+      <w:r>
+        <w:t xml:space="preserve"> o código para o último </w:t>
+      </w:r>
+      <w:proofErr w:type="spellStart"/>
+      <w:r>
+        <w:t>commit</w:t>
+      </w:r>
+      <w:proofErr w:type="spellEnd"/>
+      <w:r>
+        <w:t>)</w:t>
+      </w:r>
+    </w:p>
+    <w:p>
+      <w:proofErr w:type="spellStart"/>
+      <w:proofErr w:type="gramStart"/>
+      <w:r>
+        <w:rPr>
+          <w:b/>
+          <w:bCs/>
+          <w:color w:val="FF0000"/>
+        </w:rPr>
+        <w:t>git</w:t>
+      </w:r>
+      <w:proofErr w:type="spellEnd"/>
+      <w:proofErr w:type="gramEnd"/>
       <w:r>
         <w:rPr>
           <w:b/>
@@ -1398,7 +1875,15 @@
         <w:t xml:space="preserve"> </w:t>
       </w:r>
       <w:r>
-        <w:t xml:space="preserve">-m  master </w:t>
+        <w:t xml:space="preserve">-m  </w:t>
+      </w:r>
+      <w:proofErr w:type="spellStart"/>
+      <w:r>
+        <w:t>master</w:t>
+      </w:r>
+      <w:proofErr w:type="spellEnd"/>
+      <w:r>
+        <w:t xml:space="preserve"> </w:t>
       </w:r>
       <w:proofErr w:type="spellStart"/>
       <w:r>
@@ -1428,11 +1913,11 @@
 </file>
 
 <file path=word/numbering.xml><?xml version="1.0" encoding="utf-8"?>
-<w:numbering xmlns:wpc="http://schemas.microsoft.com/office/word/2010/wordprocessingCanvas" xmlns:cx="http://schemas.microsoft.com/office/drawing/2014/chartex" xmlns:cx1="http://schemas.microsoft.com/office/drawing/2015/9/8/chartex" xmlns:cx2="http://schemas.microsoft.com/office/drawing/2015/10/21/chartex" xmlns:cx3="http://schemas.microsoft.com/office/drawing/2016/5/9/chartex" xmlns:cx4="http://schemas.microsoft.com/office/drawing/2016/5/10/chartex" xmlns:cx5="http://schemas.microsoft.com/office/drawing/2016/5/11/chartex" xmlns:cx6="http://schemas.microsoft.com/office/drawing/2016/5/12/chartex" xmlns:cx7="http://schemas.microsoft.com/office/drawing/2016/5/13/chartex" xmlns:cx8="http://schemas.microsoft.com/office/drawing/2016/5/14/chartex" xmlns:mc="http://schemas.openxmlformats.org/markup-compatibility/2006" xmlns:aink="http://schemas.microsoft.com/office/drawing/2016/ink" xmlns:am3d="http://schemas.microsoft.com/office/drawing/2017/model3d" xmlns:o="urn:schemas-microsoft-com:office:office" xmlns:r="http://schemas.openxmlformats.org/officeDocument/2006/relationships" xmlns:m="http://schemas.openxmlformats.org/officeDocument/2006/math" xmlns:v="urn:schemas-microsoft-com:vml" xmlns:wp14="http://schemas.microsoft.com/office/word/2010/wordprocessingDrawing" xmlns:wp="http://schemas.openxmlformats.org/drawingml/2006/wordprocessingDrawing" xmlns:w10="urn:schemas-microsoft-com:office:word" xmlns:w="http://schemas.openxmlformats.org/wordprocessingml/2006/main" xmlns:w14="http://schemas.microsoft.com/office/word/2010/wordml" xmlns:w15="http://schemas.microsoft.com/office/word/2012/wordml" xmlns:w16cex="http://schemas.microsoft.com/office/word/2018/wordml/cex" xmlns:w16cid="http://schemas.microsoft.com/office/word/2016/wordml/cid" xmlns:w16="http://schemas.microsoft.com/office/word/2018/wordml" xmlns:w16sdtdh="http://schemas.microsoft.com/office/word/2020/wordml/sdtdatahash" xmlns:w16se="http://schemas.microsoft.com/office/word/2015/wordml/symex" xmlns:wpg="http://schemas.microsoft.com/office/word/2010/wordprocessingGroup" xmlns:wpi="http://schemas.microsoft.com/office/word/2010/wordprocessingInk" xmlns:wne="http://schemas.microsoft.com/office/word/2006/wordml" xmlns:wps="http://schemas.microsoft.com/office/word/2010/wordprocessingShape" mc:Ignorable="w14 w15 w16se w16cid w16 w16cex w16sdtdh wp14"/>
+<w:numbering xmlns:wpc="http://schemas.microsoft.com/office/word/2010/wordprocessingCanvas" xmlns:cx="http://schemas.microsoft.com/office/drawing/2014/chartex" xmlns:mc="http://schemas.openxmlformats.org/markup-compatibility/2006" xmlns:o="urn:schemas-microsoft-com:office:office" xmlns:r="http://schemas.openxmlformats.org/officeDocument/2006/relationships" xmlns:m="http://schemas.openxmlformats.org/officeDocument/2006/math" xmlns:v="urn:schemas-microsoft-com:vml" xmlns:wp14="http://schemas.microsoft.com/office/word/2010/wordprocessingDrawing" xmlns:wp="http://schemas.openxmlformats.org/drawingml/2006/wordprocessingDrawing" xmlns:w10="urn:schemas-microsoft-com:office:word" xmlns:w="http://schemas.openxmlformats.org/wordprocessingml/2006/main" xmlns:w14="http://schemas.microsoft.com/office/word/2010/wordml" xmlns:w15="http://schemas.microsoft.com/office/word/2012/wordml" xmlns:w16se="http://schemas.microsoft.com/office/word/2015/wordml/symex" xmlns:wpg="http://schemas.microsoft.com/office/word/2010/wordprocessingGroup" xmlns:wpi="http://schemas.microsoft.com/office/word/2010/wordprocessingInk" xmlns:wne="http://schemas.microsoft.com/office/word/2006/wordml" xmlns:wps="http://schemas.microsoft.com/office/word/2010/wordprocessingShape" mc:Ignorable="w14 w15 w16se wp14"/>
 </file>
 
 <file path=word/styles.xml><?xml version="1.0" encoding="utf-8"?>
-<w:styles xmlns:mc="http://schemas.openxmlformats.org/markup-compatibility/2006" xmlns:r="http://schemas.openxmlformats.org/officeDocument/2006/relationships" xmlns:w="http://schemas.openxmlformats.org/wordprocessingml/2006/main" xmlns:w14="http://schemas.microsoft.com/office/word/2010/wordml" xmlns:w15="http://schemas.microsoft.com/office/word/2012/wordml" xmlns:w16cex="http://schemas.microsoft.com/office/word/2018/wordml/cex" xmlns:w16cid="http://schemas.microsoft.com/office/word/2016/wordml/cid" xmlns:w16="http://schemas.microsoft.com/office/word/2018/wordml" xmlns:w16sdtdh="http://schemas.microsoft.com/office/word/2020/wordml/sdtdatahash" xmlns:w16se="http://schemas.microsoft.com/office/word/2015/wordml/symex" mc:Ignorable="w14 w15 w16se w16cid w16 w16cex w16sdtdh">
+<w:styles xmlns:mc="http://schemas.openxmlformats.org/markup-compatibility/2006" xmlns:r="http://schemas.openxmlformats.org/officeDocument/2006/relationships" xmlns:w="http://schemas.openxmlformats.org/wordprocessingml/2006/main" xmlns:w14="http://schemas.microsoft.com/office/word/2010/wordml" xmlns:w15="http://schemas.microsoft.com/office/word/2012/wordml" xmlns:w16se="http://schemas.microsoft.com/office/word/2015/wordml/symex" mc:Ignorable="w14 w15 w16se">
   <w:docDefaults>
     <w:rPrDefault>
       <w:rPr>
@@ -1448,7 +1933,7 @@
       </w:pPr>
     </w:pPrDefault>
   </w:docDefaults>
-  <w:latentStyles w:defLockedState="0" w:defUIPriority="99" w:defSemiHidden="0" w:defUnhideWhenUsed="0" w:defQFormat="0" w:count="376">
+  <w:latentStyles w:defLockedState="0" w:defUIPriority="99" w:defSemiHidden="0" w:defUnhideWhenUsed="0" w:defQFormat="0" w:count="371">
     <w:lsdException w:name="Normal" w:uiPriority="0" w:qFormat="1"/>
     <w:lsdException w:name="heading 1" w:uiPriority="9" w:qFormat="1"/>
     <w:lsdException w:name="heading 2" w:semiHidden="1" w:uiPriority="9" w:unhideWhenUsed="1" w:qFormat="1"/>
@@ -1820,11 +2305,6 @@
     <w:lsdException w:name="List Table 5 Dark Accent 6" w:uiPriority="50"/>
     <w:lsdException w:name="List Table 6 Colorful Accent 6" w:uiPriority="51"/>
     <w:lsdException w:name="List Table 7 Colorful Accent 6" w:uiPriority="52"/>
-    <w:lsdException w:name="Mention" w:semiHidden="1" w:unhideWhenUsed="1"/>
-    <w:lsdException w:name="Smart Hyperlink" w:semiHidden="1" w:unhideWhenUsed="1"/>
-    <w:lsdException w:name="Hashtag" w:semiHidden="1" w:unhideWhenUsed="1"/>
-    <w:lsdException w:name="Unresolved Mention" w:semiHidden="1" w:unhideWhenUsed="1"/>
-    <w:lsdException w:name="Smart Link" w:semiHidden="1" w:unhideWhenUsed="1"/>
   </w:latentStyles>
   <w:style w:type="paragraph" w:default="1" w:styleId="Normal">
     <w:name w:val="Normal"/>
@@ -1833,6 +2313,7 @@
   <w:style w:type="character" w:default="1" w:styleId="Fontepargpadro">
     <w:name w:val="Default Paragraph Font"/>
     <w:uiPriority w:val="1"/>
+    <w:semiHidden/>
     <w:unhideWhenUsed/>
   </w:style>
   <w:style w:type="table" w:default="1" w:styleId="Tabelanormal">
@@ -1867,7 +2348,7 @@
       <w:u w:val="single"/>
     </w:rPr>
   </w:style>
-  <w:style w:type="character" w:styleId="MenoPendente">
+  <w:style w:type="character" w:customStyle="1" w:styleId="UnresolvedMention">
     <w:name w:val="Unresolved Mention"/>
     <w:basedOn w:val="Fontepargpadro"/>
     <w:uiPriority w:val="99"/>

</xml_diff>

<commit_message>
Inserindo configuração do container Mysql com volume
</commit_message>
<xml_diff>
--- a/git config.docx
+++ b/git config.docx
@@ -762,8 +762,6 @@
           <w:szCs w:val="21"/>
         </w:rPr>
       </w:pPr>
-      <w:bookmarkStart w:id="0" w:name="_GoBack"/>
-      <w:bookmarkEnd w:id="0"/>
     </w:p>
     <w:p>
       <w:pPr>
@@ -1500,6 +1498,334 @@
         </w:rPr>
         <w:t xml:space="preserve"> -p 5672:5672 -p 15672:15672 rabbitmq:3.10-management</w:t>
       </w:r>
+    </w:p>
+    <w:p>
+      <w:pPr>
+        <w:pStyle w:val="Pr-formataoHTML"/>
+        <w:pBdr>
+          <w:top w:val="single" w:sz="6" w:space="15" w:color="EAEAEA"/>
+          <w:left w:val="single" w:sz="6" w:space="15" w:color="EAEAEA"/>
+          <w:bottom w:val="single" w:sz="6" w:space="15" w:color="EAEAEA"/>
+          <w:right w:val="single" w:sz="6" w:space="15" w:color="EAEAEA"/>
+        </w:pBdr>
+        <w:shd w:val="clear" w:color="auto" w:fill="FFFFFF"/>
+        <w:spacing w:after="300"/>
+        <w:textAlignment w:val="baseline"/>
+        <w:rPr>
+          <w:rFonts w:ascii="Courier" w:hAnsi="Courier"/>
+          <w:color w:val="666666"/>
+          <w:sz w:val="21"/>
+          <w:szCs w:val="21"/>
+        </w:rPr>
+      </w:pPr>
+    </w:p>
+    <w:p>
+      <w:pPr>
+        <w:shd w:val="clear" w:color="auto" w:fill="FBFBFC"/>
+        <w:tabs>
+          <w:tab w:val="left" w:pos="916"/>
+          <w:tab w:val="left" w:pos="1832"/>
+          <w:tab w:val="left" w:pos="2748"/>
+          <w:tab w:val="left" w:pos="3664"/>
+          <w:tab w:val="left" w:pos="4580"/>
+          <w:tab w:val="left" w:pos="5496"/>
+          <w:tab w:val="left" w:pos="6412"/>
+          <w:tab w:val="left" w:pos="7328"/>
+          <w:tab w:val="left" w:pos="8244"/>
+          <w:tab w:val="left" w:pos="9160"/>
+          <w:tab w:val="left" w:pos="10076"/>
+          <w:tab w:val="left" w:pos="10992"/>
+          <w:tab w:val="left" w:pos="11908"/>
+          <w:tab w:val="left" w:pos="12824"/>
+          <w:tab w:val="left" w:pos="13740"/>
+          <w:tab w:val="left" w:pos="14656"/>
+        </w:tabs>
+        <w:spacing w:after="0" w:line="240" w:lineRule="auto"/>
+        <w:rPr>
+          <w:rFonts w:ascii="Courier New" w:eastAsia="Times New Roman" w:hAnsi="Courier New" w:cs="Courier New"/>
+          <w:color w:val="244357"/>
+          <w:sz w:val="18"/>
+          <w:szCs w:val="18"/>
+          <w:lang w:eastAsia="pt-BR"/>
+        </w:rPr>
+      </w:pPr>
+      <w:proofErr w:type="spellStart"/>
+      <w:proofErr w:type="gramStart"/>
+      <w:r>
+        <w:rPr>
+          <w:rFonts w:ascii="Courier New" w:eastAsia="Times New Roman" w:hAnsi="Courier New" w:cs="Courier New"/>
+          <w:color w:val="244357"/>
+          <w:sz w:val="18"/>
+          <w:szCs w:val="18"/>
+          <w:bdr w:val="none" w:sz="0" w:space="0" w:color="auto" w:frame="1"/>
+          <w:lang w:eastAsia="pt-BR"/>
+        </w:rPr>
+        <w:t>docker</w:t>
+      </w:r>
+      <w:proofErr w:type="spellEnd"/>
+      <w:proofErr w:type="gramEnd"/>
+      <w:r>
+        <w:rPr>
+          <w:rFonts w:ascii="Courier New" w:eastAsia="Times New Roman" w:hAnsi="Courier New" w:cs="Courier New"/>
+          <w:color w:val="244357"/>
+          <w:sz w:val="18"/>
+          <w:szCs w:val="18"/>
+          <w:bdr w:val="none" w:sz="0" w:space="0" w:color="auto" w:frame="1"/>
+          <w:lang w:eastAsia="pt-BR"/>
+        </w:rPr>
+        <w:t xml:space="preserve"> </w:t>
+      </w:r>
+      <w:proofErr w:type="spellStart"/>
+      <w:r>
+        <w:rPr>
+          <w:rFonts w:ascii="Courier New" w:eastAsia="Times New Roman" w:hAnsi="Courier New" w:cs="Courier New"/>
+          <w:color w:val="244357"/>
+          <w:sz w:val="18"/>
+          <w:szCs w:val="18"/>
+          <w:bdr w:val="none" w:sz="0" w:space="0" w:color="auto" w:frame="1"/>
+          <w:lang w:eastAsia="pt-BR"/>
+        </w:rPr>
+        <w:t>run</w:t>
+      </w:r>
+      <w:proofErr w:type="spellEnd"/>
+      <w:r>
+        <w:rPr>
+          <w:rFonts w:ascii="Courier New" w:eastAsia="Times New Roman" w:hAnsi="Courier New" w:cs="Courier New"/>
+          <w:color w:val="244357"/>
+          <w:sz w:val="18"/>
+          <w:szCs w:val="18"/>
+          <w:bdr w:val="none" w:sz="0" w:space="0" w:color="auto" w:frame="1"/>
+          <w:lang w:eastAsia="pt-BR"/>
+        </w:rPr>
+        <w:t xml:space="preserve"> --</w:t>
+      </w:r>
+      <w:proofErr w:type="spellStart"/>
+      <w:r>
+        <w:rPr>
+          <w:rFonts w:ascii="Courier New" w:eastAsia="Times New Roman" w:hAnsi="Courier New" w:cs="Courier New"/>
+          <w:color w:val="244357"/>
+          <w:sz w:val="18"/>
+          <w:szCs w:val="18"/>
+          <w:bdr w:val="none" w:sz="0" w:space="0" w:color="auto" w:frame="1"/>
+          <w:lang w:eastAsia="pt-BR"/>
+        </w:rPr>
+        <w:t>name</w:t>
+      </w:r>
+      <w:proofErr w:type="spellEnd"/>
+      <w:r>
+        <w:rPr>
+          <w:rFonts w:ascii="Courier New" w:eastAsia="Times New Roman" w:hAnsi="Courier New" w:cs="Courier New"/>
+          <w:color w:val="244357"/>
+          <w:sz w:val="18"/>
+          <w:szCs w:val="18"/>
+          <w:bdr w:val="none" w:sz="0" w:space="0" w:color="auto" w:frame="1"/>
+          <w:lang w:eastAsia="pt-BR"/>
+        </w:rPr>
+        <w:t xml:space="preserve"> some-</w:t>
+      </w:r>
+      <w:proofErr w:type="spellStart"/>
+      <w:r>
+        <w:rPr>
+          <w:rFonts w:ascii="Courier New" w:eastAsia="Times New Roman" w:hAnsi="Courier New" w:cs="Courier New"/>
+          <w:color w:val="244357"/>
+          <w:sz w:val="18"/>
+          <w:szCs w:val="18"/>
+          <w:bdr w:val="none" w:sz="0" w:space="0" w:color="auto" w:frame="1"/>
+          <w:lang w:eastAsia="pt-BR"/>
+        </w:rPr>
+        <w:t>mysql</w:t>
+      </w:r>
+      <w:proofErr w:type="spellEnd"/>
+      <w:r>
+        <w:rPr>
+          <w:rFonts w:ascii="Courier New" w:eastAsia="Times New Roman" w:hAnsi="Courier New" w:cs="Courier New"/>
+          <w:color w:val="244357"/>
+          <w:sz w:val="18"/>
+          <w:szCs w:val="18"/>
+          <w:bdr w:val="none" w:sz="0" w:space="0" w:color="auto" w:frame="1"/>
+          <w:lang w:eastAsia="pt-BR"/>
+        </w:rPr>
+        <w:t xml:space="preserve"> -v /</w:t>
+      </w:r>
+      <w:proofErr w:type="spellStart"/>
+      <w:r>
+        <w:rPr>
+          <w:rFonts w:ascii="Courier New" w:eastAsia="Times New Roman" w:hAnsi="Courier New" w:cs="Courier New"/>
+          <w:color w:val="244357"/>
+          <w:sz w:val="18"/>
+          <w:szCs w:val="18"/>
+          <w:bdr w:val="none" w:sz="0" w:space="0" w:color="auto" w:frame="1"/>
+          <w:lang w:eastAsia="pt-BR"/>
+        </w:rPr>
+        <w:t>my</w:t>
+      </w:r>
+      <w:proofErr w:type="spellEnd"/>
+      <w:r>
+        <w:rPr>
+          <w:rFonts w:ascii="Courier New" w:eastAsia="Times New Roman" w:hAnsi="Courier New" w:cs="Courier New"/>
+          <w:color w:val="244357"/>
+          <w:sz w:val="18"/>
+          <w:szCs w:val="18"/>
+          <w:bdr w:val="none" w:sz="0" w:space="0" w:color="auto" w:frame="1"/>
+          <w:lang w:eastAsia="pt-BR"/>
+        </w:rPr>
+        <w:t>/</w:t>
+      </w:r>
+      <w:proofErr w:type="spellStart"/>
+      <w:r>
+        <w:rPr>
+          <w:rFonts w:ascii="Courier New" w:eastAsia="Times New Roman" w:hAnsi="Courier New" w:cs="Courier New"/>
+          <w:color w:val="244357"/>
+          <w:sz w:val="18"/>
+          <w:szCs w:val="18"/>
+          <w:bdr w:val="none" w:sz="0" w:space="0" w:color="auto" w:frame="1"/>
+          <w:lang w:eastAsia="pt-BR"/>
+        </w:rPr>
+        <w:t>own</w:t>
+      </w:r>
+      <w:proofErr w:type="spellEnd"/>
+      <w:r>
+        <w:rPr>
+          <w:rFonts w:ascii="Courier New" w:eastAsia="Times New Roman" w:hAnsi="Courier New" w:cs="Courier New"/>
+          <w:color w:val="244357"/>
+          <w:sz w:val="18"/>
+          <w:szCs w:val="18"/>
+          <w:bdr w:val="none" w:sz="0" w:space="0" w:color="auto" w:frame="1"/>
+          <w:lang w:eastAsia="pt-BR"/>
+        </w:rPr>
+        <w:t>/</w:t>
+      </w:r>
+      <w:proofErr w:type="spellStart"/>
+      <w:r>
+        <w:rPr>
+          <w:rFonts w:ascii="Courier New" w:eastAsia="Times New Roman" w:hAnsi="Courier New" w:cs="Courier New"/>
+          <w:color w:val="244357"/>
+          <w:sz w:val="18"/>
+          <w:szCs w:val="18"/>
+          <w:bdr w:val="none" w:sz="0" w:space="0" w:color="auto" w:frame="1"/>
+          <w:lang w:eastAsia="pt-BR"/>
+        </w:rPr>
+        <w:t>datadir</w:t>
+      </w:r>
+      <w:proofErr w:type="spellEnd"/>
+      <w:r>
+        <w:rPr>
+          <w:rFonts w:ascii="Courier New" w:eastAsia="Times New Roman" w:hAnsi="Courier New" w:cs="Courier New"/>
+          <w:color w:val="244357"/>
+          <w:sz w:val="18"/>
+          <w:szCs w:val="18"/>
+          <w:bdr w:val="none" w:sz="0" w:space="0" w:color="auto" w:frame="1"/>
+          <w:lang w:eastAsia="pt-BR"/>
+        </w:rPr>
+        <w:t>:/var/</w:t>
+      </w:r>
+      <w:proofErr w:type="spellStart"/>
+      <w:r>
+        <w:rPr>
+          <w:rFonts w:ascii="Courier New" w:eastAsia="Times New Roman" w:hAnsi="Courier New" w:cs="Courier New"/>
+          <w:color w:val="244357"/>
+          <w:sz w:val="18"/>
+          <w:szCs w:val="18"/>
+          <w:bdr w:val="none" w:sz="0" w:space="0" w:color="auto" w:frame="1"/>
+          <w:lang w:eastAsia="pt-BR"/>
+        </w:rPr>
+        <w:t>lib</w:t>
+      </w:r>
+      <w:proofErr w:type="spellEnd"/>
+      <w:r>
+        <w:rPr>
+          <w:rFonts w:ascii="Courier New" w:eastAsia="Times New Roman" w:hAnsi="Courier New" w:cs="Courier New"/>
+          <w:color w:val="244357"/>
+          <w:sz w:val="18"/>
+          <w:szCs w:val="18"/>
+          <w:bdr w:val="none" w:sz="0" w:space="0" w:color="auto" w:frame="1"/>
+          <w:lang w:eastAsia="pt-BR"/>
+        </w:rPr>
+        <w:t>/</w:t>
+      </w:r>
+      <w:proofErr w:type="spellStart"/>
+      <w:r>
+        <w:rPr>
+          <w:rFonts w:ascii="Courier New" w:eastAsia="Times New Roman" w:hAnsi="Courier New" w:cs="Courier New"/>
+          <w:color w:val="244357"/>
+          <w:sz w:val="18"/>
+          <w:szCs w:val="18"/>
+          <w:bdr w:val="none" w:sz="0" w:space="0" w:color="auto" w:frame="1"/>
+          <w:lang w:eastAsia="pt-BR"/>
+        </w:rPr>
+        <w:t>mysql</w:t>
+      </w:r>
+      <w:proofErr w:type="spellEnd"/>
+      <w:r>
+        <w:rPr>
+          <w:rFonts w:ascii="Courier New" w:eastAsia="Times New Roman" w:hAnsi="Courier New" w:cs="Courier New"/>
+          <w:color w:val="244357"/>
+          <w:sz w:val="18"/>
+          <w:szCs w:val="18"/>
+          <w:bdr w:val="none" w:sz="0" w:space="0" w:color="auto" w:frame="1"/>
+          <w:lang w:eastAsia="pt-BR"/>
+        </w:rPr>
+        <w:t xml:space="preserve"> -e MYSQL_ROOT_PASSWORD=</w:t>
+      </w:r>
+      <w:proofErr w:type="spellStart"/>
+      <w:r>
+        <w:rPr>
+          <w:rFonts w:ascii="Courier New" w:eastAsia="Times New Roman" w:hAnsi="Courier New" w:cs="Courier New"/>
+          <w:color w:val="244357"/>
+          <w:sz w:val="18"/>
+          <w:szCs w:val="18"/>
+          <w:bdr w:val="none" w:sz="0" w:space="0" w:color="auto" w:frame="1"/>
+          <w:lang w:eastAsia="pt-BR"/>
+        </w:rPr>
+        <w:t>my-secret-pw</w:t>
+      </w:r>
+      <w:proofErr w:type="spellEnd"/>
+      <w:r>
+        <w:rPr>
+          <w:rFonts w:ascii="Courier New" w:eastAsia="Times New Roman" w:hAnsi="Courier New" w:cs="Courier New"/>
+          <w:color w:val="244357"/>
+          <w:sz w:val="18"/>
+          <w:szCs w:val="18"/>
+          <w:bdr w:val="none" w:sz="0" w:space="0" w:color="auto" w:frame="1"/>
+          <w:lang w:eastAsia="pt-BR"/>
+        </w:rPr>
+        <w:t xml:space="preserve"> -d </w:t>
+      </w:r>
+      <w:proofErr w:type="spellStart"/>
+      <w:r>
+        <w:rPr>
+          <w:rFonts w:ascii="Courier New" w:eastAsia="Times New Roman" w:hAnsi="Courier New" w:cs="Courier New"/>
+          <w:color w:val="244357"/>
+          <w:sz w:val="18"/>
+          <w:szCs w:val="18"/>
+          <w:bdr w:val="none" w:sz="0" w:space="0" w:color="auto" w:frame="1"/>
+          <w:lang w:eastAsia="pt-BR"/>
+        </w:rPr>
+        <w:t>mysql:tag</w:t>
+      </w:r>
+      <w:proofErr w:type="spellEnd"/>
+    </w:p>
+    <w:p>
+      <w:pPr>
+        <w:pStyle w:val="Pr-formataoHTML"/>
+        <w:pBdr>
+          <w:top w:val="single" w:sz="6" w:space="15" w:color="EAEAEA"/>
+          <w:left w:val="single" w:sz="6" w:space="15" w:color="EAEAEA"/>
+          <w:bottom w:val="single" w:sz="6" w:space="15" w:color="EAEAEA"/>
+          <w:right w:val="single" w:sz="6" w:space="15" w:color="EAEAEA"/>
+        </w:pBdr>
+        <w:shd w:val="clear" w:color="auto" w:fill="FFFFFF"/>
+        <w:spacing w:after="300"/>
+        <w:textAlignment w:val="baseline"/>
+        <w:rPr>
+          <w:rFonts w:ascii="Courier" w:hAnsi="Courier"/>
+          <w:color w:val="666666"/>
+          <w:sz w:val="21"/>
+          <w:szCs w:val="21"/>
+        </w:rPr>
+      </w:pPr>
+      <w:bookmarkStart w:id="0" w:name="_GoBack"/>
+      <w:bookmarkEnd w:id="0"/>
     </w:p>
     <w:p>
       <w:r>

</xml_diff>